<commit_message>
add top themes and slidder themes
</commit_message>
<xml_diff>
--- a/doc.docx
+++ b/doc.docx
@@ -11,23 +11,13 @@
           <w:u w:val="single"/>
         </w:rPr>
       </w:pPr>
-      <w:proofErr w:type="spellStart"/>
       <w:r>
         <w:rPr>
           <w:sz w:val="36"/>
           <w:szCs w:val="36"/>
           <w:u w:val="single"/>
         </w:rPr>
-        <w:t>Artwiz</w:t>
-      </w:r>
-      <w:proofErr w:type="spellEnd"/>
-      <w:r>
-        <w:rPr>
-          <w:sz w:val="36"/>
-          <w:szCs w:val="36"/>
-          <w:u w:val="single"/>
-        </w:rPr>
-        <w:t xml:space="preserve"> API</w:t>
+        <w:t>Artwiz API</w:t>
       </w:r>
     </w:p>
     <w:p>
@@ -100,13 +90,8 @@
         <w:t xml:space="preserve">Type: </w:t>
       </w:r>
       <w:r>
-        <w:t>application/</w:t>
-      </w:r>
-      <w:proofErr w:type="spellStart"/>
-      <w:r>
-        <w:t>json</w:t>
-      </w:r>
-      <w:proofErr w:type="spellEnd"/>
+        <w:t>application/json</w:t>
+      </w:r>
     </w:p>
     <w:p>
       <w:pPr>
@@ -124,21 +109,12 @@
           <w:szCs w:val="24"/>
         </w:rPr>
       </w:pPr>
-      <w:proofErr w:type="spellStart"/>
-      <w:r>
-        <w:rPr>
-          <w:sz w:val="24"/>
-          <w:szCs w:val="24"/>
-        </w:rPr>
-        <w:t>Param</w:t>
-      </w:r>
-      <w:proofErr w:type="spellEnd"/>
-      <w:r>
-        <w:rPr>
-          <w:sz w:val="24"/>
-          <w:szCs w:val="24"/>
-        </w:rPr>
-        <w:t xml:space="preserve">: </w:t>
+      <w:r>
+        <w:rPr>
+          <w:sz w:val="24"/>
+          <w:szCs w:val="24"/>
+        </w:rPr>
+        <w:t xml:space="preserve">Param: </w:t>
       </w:r>
     </w:p>
     <w:p>
@@ -196,16 +172,8 @@
           <w:szCs w:val="24"/>
         </w:rPr>
         <w:tab/>
-      </w:r>
-      <w:proofErr w:type="gramStart"/>
-      <w:r>
-        <w:rPr>
-          <w:sz w:val="24"/>
-          <w:szCs w:val="24"/>
-        </w:rPr>
         <w:t>phone</w:t>
       </w:r>
-      <w:proofErr w:type="gramEnd"/>
       <w:r>
         <w:rPr>
           <w:sz w:val="24"/>
@@ -271,9 +239,8 @@
           <w:szCs w:val="26"/>
           <w:shd w:val="clear" w:color="auto" w:fill="FFFFFF"/>
         </w:rPr>
-        <w:t>{"status":408,"message":"</w:t>
-      </w:r>
-      <w:proofErr w:type="spellStart"/>
+        <w:t>{"status":408,"message":"EmailId already exist"}</w:t>
+      </w:r>
       <w:r>
         <w:rPr>
           <w:rFonts w:ascii="Consolas" w:eastAsia="Times New Roman" w:hAnsi="Consolas" w:cs="Consolas"/>
@@ -282,9 +249,8 @@
           <w:szCs w:val="26"/>
           <w:shd w:val="clear" w:color="auto" w:fill="FFFFFF"/>
         </w:rPr>
-        <w:t>EmailId</w:t>
-      </w:r>
-      <w:proofErr w:type="spellEnd"/>
+        <w:br/>
+      </w:r>
       <w:r>
         <w:rPr>
           <w:rFonts w:ascii="Consolas" w:eastAsia="Times New Roman" w:hAnsi="Consolas" w:cs="Consolas"/>
@@ -293,9 +259,36 @@
           <w:szCs w:val="26"/>
           <w:shd w:val="clear" w:color="auto" w:fill="FFFFFF"/>
         </w:rPr>
-        <w:t xml:space="preserve"> already exist"</w:t>
-      </w:r>
-      <w:proofErr w:type="gramStart"/>
+        <w:br/>
+        <w:t>2):-</w:t>
+      </w:r>
+      <w:r>
+        <w:rPr>
+          <w:rFonts w:ascii="Times New Roman" w:eastAsia="Times New Roman" w:hAnsi="Times New Roman" w:cs="Times New Roman"/>
+          <w:sz w:val="24"/>
+          <w:szCs w:val="24"/>
+        </w:rPr>
+        <w:t>{"status":409,"message":"PhoneNo already exist"}</w:t>
+      </w:r>
+    </w:p>
+    <w:p>
+      <w:pPr>
+        <w:spacing w:after="0" w:line="240" w:lineRule="auto"/>
+        <w:ind w:firstLine="720"/>
+        <w:rPr>
+          <w:rFonts w:ascii="Times New Roman" w:eastAsia="Times New Roman" w:hAnsi="Times New Roman" w:cs="Times New Roman"/>
+          <w:sz w:val="24"/>
+          <w:szCs w:val="24"/>
+        </w:rPr>
+      </w:pPr>
+      <w:r>
+        <w:rPr>
+          <w:rFonts w:ascii="Times New Roman" w:eastAsia="Times New Roman" w:hAnsi="Times New Roman" w:cs="Times New Roman"/>
+          <w:sz w:val="24"/>
+          <w:szCs w:val="24"/>
+        </w:rPr>
+        <w:t xml:space="preserve">3):- </w:t>
+      </w:r>
       <w:r>
         <w:rPr>
           <w:rFonts w:ascii="Consolas" w:eastAsia="Times New Roman" w:hAnsi="Consolas" w:cs="Consolas"/>
@@ -304,56 +297,18 @@
           <w:szCs w:val="26"/>
           <w:shd w:val="clear" w:color="auto" w:fill="FFFFFF"/>
         </w:rPr>
-        <w:t>}</w:t>
-      </w:r>
-      <w:proofErr w:type="gramEnd"/>
-      <w:r>
-        <w:rPr>
-          <w:rFonts w:ascii="Consolas" w:eastAsia="Times New Roman" w:hAnsi="Consolas" w:cs="Consolas"/>
-          <w:color w:val="333333"/>
-          <w:sz w:val="26"/>
-          <w:szCs w:val="26"/>
-          <w:shd w:val="clear" w:color="auto" w:fill="FFFFFF"/>
-        </w:rPr>
-        <w:br/>
-      </w:r>
-      <w:r>
-        <w:rPr>
-          <w:rFonts w:ascii="Consolas" w:eastAsia="Times New Roman" w:hAnsi="Consolas" w:cs="Consolas"/>
-          <w:color w:val="333333"/>
-          <w:sz w:val="26"/>
-          <w:szCs w:val="26"/>
-          <w:shd w:val="clear" w:color="auto" w:fill="FFFFFF"/>
-        </w:rPr>
-        <w:br/>
-        <w:t>2):-</w:t>
-      </w:r>
-      <w:r>
+        <w:t>{"status":410,"message":"User already exist"}</w:t>
+      </w:r>
+    </w:p>
+    <w:p>
+      <w:pPr>
+        <w:spacing w:after="0" w:line="240" w:lineRule="auto"/>
         <w:rPr>
           <w:rFonts w:ascii="Times New Roman" w:eastAsia="Times New Roman" w:hAnsi="Times New Roman" w:cs="Times New Roman"/>
           <w:sz w:val="24"/>
           <w:szCs w:val="24"/>
         </w:rPr>
-        <w:t>{"status":409,"message":"</w:t>
-      </w:r>
-      <w:proofErr w:type="spellStart"/>
-      <w:r>
-        <w:rPr>
-          <w:rFonts w:ascii="Times New Roman" w:eastAsia="Times New Roman" w:hAnsi="Times New Roman" w:cs="Times New Roman"/>
-          <w:sz w:val="24"/>
-          <w:szCs w:val="24"/>
-        </w:rPr>
-        <w:t>PhoneNo</w:t>
-      </w:r>
-      <w:proofErr w:type="spellEnd"/>
-      <w:r>
-        <w:rPr>
-          <w:rFonts w:ascii="Times New Roman" w:eastAsia="Times New Roman" w:hAnsi="Times New Roman" w:cs="Times New Roman"/>
-          <w:sz w:val="24"/>
-          <w:szCs w:val="24"/>
-        </w:rPr>
-        <w:t xml:space="preserve"> already exist"}</w:t>
-      </w:r>
+      </w:pPr>
     </w:p>
     <w:p>
       <w:pPr>
@@ -371,56 +326,7 @@
           <w:sz w:val="24"/>
           <w:szCs w:val="24"/>
         </w:rPr>
-        <w:t xml:space="preserve">3):- </w:t>
-      </w:r>
-      <w:r>
-        <w:rPr>
-          <w:rFonts w:ascii="Consolas" w:eastAsia="Times New Roman" w:hAnsi="Consolas" w:cs="Consolas"/>
-          <w:color w:val="333333"/>
-          <w:sz w:val="26"/>
-          <w:szCs w:val="26"/>
-          <w:shd w:val="clear" w:color="auto" w:fill="FFFFFF"/>
-        </w:rPr>
-        <w:t>{"status":410,"message":"User already exist"}</w:t>
-      </w:r>
-    </w:p>
-    <w:p>
-      <w:pPr>
-        <w:spacing w:after="0" w:line="240" w:lineRule="auto"/>
-        <w:rPr>
-          <w:rFonts w:ascii="Times New Roman" w:eastAsia="Times New Roman" w:hAnsi="Times New Roman" w:cs="Times New Roman"/>
-          <w:sz w:val="24"/>
-          <w:szCs w:val="24"/>
-        </w:rPr>
-      </w:pPr>
-    </w:p>
-    <w:p>
-      <w:pPr>
-        <w:spacing w:after="0" w:line="240" w:lineRule="auto"/>
-        <w:ind w:firstLine="720"/>
-        <w:rPr>
-          <w:rFonts w:ascii="Times New Roman" w:eastAsia="Times New Roman" w:hAnsi="Times New Roman" w:cs="Times New Roman"/>
-          <w:sz w:val="24"/>
-          <w:szCs w:val="24"/>
-        </w:rPr>
-      </w:pPr>
-      <w:proofErr w:type="gramStart"/>
-      <w:r>
-        <w:rPr>
-          <w:rFonts w:ascii="Times New Roman" w:eastAsia="Times New Roman" w:hAnsi="Times New Roman" w:cs="Times New Roman"/>
-          <w:sz w:val="24"/>
-          <w:szCs w:val="24"/>
-        </w:rPr>
-        <w:t>4):</w:t>
-      </w:r>
-      <w:proofErr w:type="gramEnd"/>
-      <w:r>
-        <w:rPr>
-          <w:rFonts w:ascii="Times New Roman" w:eastAsia="Times New Roman" w:hAnsi="Times New Roman" w:cs="Times New Roman"/>
-          <w:sz w:val="24"/>
-          <w:szCs w:val="24"/>
-        </w:rPr>
-        <w:t>-</w:t>
+        <w:t>4):-</w:t>
       </w:r>
       <w:r>
         <w:rPr>
@@ -498,36 +404,8 @@
             <w:sz w:val="24"/>
             <w:szCs w:val="24"/>
           </w:rPr>
-          <w:t>http://rapidllc.online/Artwiz /</w:t>
+          <w:t>http://rapidllc.online/Artwiz /api/usersignup</w:t>
         </w:r>
-        <w:proofErr w:type="spellStart"/>
-        <w:r>
-          <w:rPr>
-            <w:rStyle w:val="Hyperlink"/>
-            <w:sz w:val="24"/>
-            <w:szCs w:val="24"/>
-          </w:rPr>
-          <w:t>api</w:t>
-        </w:r>
-        <w:proofErr w:type="spellEnd"/>
-        <w:r>
-          <w:rPr>
-            <w:rStyle w:val="Hyperlink"/>
-            <w:sz w:val="24"/>
-            <w:szCs w:val="24"/>
-          </w:rPr>
-          <w:t>/</w:t>
-        </w:r>
-        <w:proofErr w:type="spellStart"/>
-        <w:r>
-          <w:rPr>
-            <w:rStyle w:val="Hyperlink"/>
-            <w:sz w:val="24"/>
-            <w:szCs w:val="24"/>
-          </w:rPr>
-          <w:t>usersignup</w:t>
-        </w:r>
-        <w:proofErr w:type="spellEnd"/>
       </w:hyperlink>
     </w:p>
     <w:p>
@@ -553,13 +431,8 @@
         <w:t xml:space="preserve">Type: </w:t>
       </w:r>
       <w:r>
-        <w:t>application/</w:t>
-      </w:r>
-      <w:proofErr w:type="spellStart"/>
-      <w:r>
-        <w:t>json</w:t>
-      </w:r>
-      <w:proofErr w:type="spellEnd"/>
+        <w:t>application/json</w:t>
+      </w:r>
     </w:p>
     <w:p>
       <w:pPr>
@@ -569,21 +442,12 @@
           <w:szCs w:val="24"/>
         </w:rPr>
       </w:pPr>
-      <w:proofErr w:type="spellStart"/>
-      <w:r>
-        <w:rPr>
-          <w:sz w:val="24"/>
-          <w:szCs w:val="24"/>
-        </w:rPr>
-        <w:t>Param</w:t>
-      </w:r>
-      <w:proofErr w:type="spellEnd"/>
-      <w:r>
-        <w:rPr>
-          <w:sz w:val="24"/>
-          <w:szCs w:val="24"/>
-        </w:rPr>
-        <w:t>:</w:t>
+      <w:r>
+        <w:rPr>
+          <w:sz w:val="24"/>
+          <w:szCs w:val="24"/>
+        </w:rPr>
+        <w:t>Param:</w:t>
       </w:r>
     </w:p>
     <w:p>
@@ -608,22 +472,7 @@
           <w:szCs w:val="24"/>
         </w:rPr>
         <w:tab/>
-      </w:r>
-      <w:proofErr w:type="gramStart"/>
-      <w:r>
-        <w:rPr>
-          <w:sz w:val="24"/>
-          <w:szCs w:val="24"/>
-        </w:rPr>
-        <w:t>email</w:t>
-      </w:r>
-      <w:proofErr w:type="gramEnd"/>
-      <w:r>
-        <w:rPr>
-          <w:sz w:val="24"/>
-          <w:szCs w:val="24"/>
-        </w:rPr>
-        <w:t xml:space="preserve">: </w:t>
+        <w:t xml:space="preserve">email: </w:t>
       </w:r>
       <w:hyperlink r:id="rId7" w:history="1">
         <w:r>
@@ -666,22 +515,7 @@
           <w:szCs w:val="24"/>
         </w:rPr>
         <w:tab/>
-      </w:r>
-      <w:proofErr w:type="gramStart"/>
-      <w:r>
-        <w:rPr>
-          <w:sz w:val="24"/>
-          <w:szCs w:val="24"/>
-        </w:rPr>
-        <w:t>phone</w:t>
-      </w:r>
-      <w:proofErr w:type="gramEnd"/>
-      <w:r>
-        <w:rPr>
-          <w:sz w:val="24"/>
-          <w:szCs w:val="24"/>
-        </w:rPr>
-        <w:t>: 123456789</w:t>
+        <w:t>phone: 123456789</w:t>
       </w:r>
       <w:r>
         <w:rPr>
@@ -713,24 +547,7 @@
           <w:szCs w:val="24"/>
         </w:rPr>
         <w:tab/>
-      </w:r>
-      <w:proofErr w:type="spellStart"/>
-      <w:proofErr w:type="gramStart"/>
-      <w:r>
-        <w:rPr>
-          <w:sz w:val="24"/>
-          <w:szCs w:val="24"/>
-        </w:rPr>
-        <w:t>deviceid</w:t>
-      </w:r>
-      <w:proofErr w:type="spellEnd"/>
-      <w:proofErr w:type="gramEnd"/>
-      <w:r>
-        <w:rPr>
-          <w:sz w:val="24"/>
-          <w:szCs w:val="24"/>
-        </w:rPr>
-        <w:t>: jckjsi78o8y7sbxg</w:t>
+        <w:t>deviceid: jckjsi78o8y7sbxg</w:t>
       </w:r>
     </w:p>
     <w:p>
@@ -747,32 +564,8 @@
           <w:szCs w:val="24"/>
         </w:rPr>
         <w:tab/>
-      </w:r>
-      <w:proofErr w:type="gramStart"/>
-      <w:r>
-        <w:rPr>
-          <w:sz w:val="24"/>
-          <w:szCs w:val="24"/>
-        </w:rPr>
-        <w:t>username</w:t>
-      </w:r>
-      <w:proofErr w:type="gramEnd"/>
-      <w:r>
-        <w:rPr>
-          <w:sz w:val="24"/>
-          <w:szCs w:val="24"/>
-        </w:rPr>
-        <w:t xml:space="preserve">: Rita </w:t>
-      </w:r>
-      <w:proofErr w:type="spellStart"/>
-      <w:r>
-        <w:rPr>
-          <w:sz w:val="24"/>
-          <w:szCs w:val="24"/>
-        </w:rPr>
-        <w:t>Sangani</w:t>
-      </w:r>
-      <w:proofErr w:type="spellEnd"/>
+        <w:t>username: Rita Sangani</w:t>
+      </w:r>
     </w:p>
     <w:p>
       <w:pPr>
@@ -788,40 +581,7 @@
           <w:szCs w:val="24"/>
         </w:rPr>
         <w:tab/>
-      </w:r>
-      <w:proofErr w:type="spellStart"/>
-      <w:proofErr w:type="gramStart"/>
-      <w:r>
-        <w:rPr>
-          <w:sz w:val="24"/>
-          <w:szCs w:val="24"/>
-        </w:rPr>
-        <w:t>profilepic</w:t>
-      </w:r>
-      <w:proofErr w:type="spellEnd"/>
-      <w:proofErr w:type="gramEnd"/>
-      <w:r>
-        <w:rPr>
-          <w:sz w:val="24"/>
-          <w:szCs w:val="24"/>
-        </w:rPr>
-        <w:t>: /uploads/</w:t>
-      </w:r>
-      <w:proofErr w:type="spellStart"/>
-      <w:r>
-        <w:rPr>
-          <w:sz w:val="24"/>
-          <w:szCs w:val="24"/>
-        </w:rPr>
-        <w:t>user_dp</w:t>
-      </w:r>
-      <w:proofErr w:type="spellEnd"/>
-      <w:r>
-        <w:rPr>
-          <w:sz w:val="24"/>
-          <w:szCs w:val="24"/>
-        </w:rPr>
-        <w:t>/test.jpg</w:t>
+        <w:t>profilepic: /uploads/user_dp/test.jpg</w:t>
       </w:r>
     </w:p>
     <w:p>
@@ -838,38 +598,7 @@
           <w:szCs w:val="24"/>
         </w:rPr>
         <w:tab/>
-      </w:r>
-      <w:proofErr w:type="gramStart"/>
-      <w:r>
-        <w:rPr>
-          <w:sz w:val="24"/>
-          <w:szCs w:val="24"/>
-        </w:rPr>
-        <w:t>status</w:t>
-      </w:r>
-      <w:proofErr w:type="gramEnd"/>
-      <w:r>
-        <w:rPr>
-          <w:sz w:val="24"/>
-          <w:szCs w:val="24"/>
-        </w:rPr>
-        <w:t xml:space="preserve">: </w:t>
-      </w:r>
-      <w:proofErr w:type="spellStart"/>
-      <w:r>
-        <w:rPr>
-          <w:sz w:val="24"/>
-          <w:szCs w:val="24"/>
-        </w:rPr>
-        <w:t>api</w:t>
-      </w:r>
-      <w:proofErr w:type="spellEnd"/>
-      <w:r>
-        <w:rPr>
-          <w:sz w:val="24"/>
-          <w:szCs w:val="24"/>
-        </w:rPr>
-        <w:t xml:space="preserve"> testing…</w:t>
+        <w:t>status: api testing…</w:t>
       </w:r>
     </w:p>
     <w:p>
@@ -907,29 +636,7 @@
           <w:szCs w:val="26"/>
           <w:shd w:val="clear" w:color="auto" w:fill="FFFFFF"/>
         </w:rPr>
-        <w:t>{"status":200,"message":"</w:t>
-      </w:r>
-      <w:proofErr w:type="spellStart"/>
-      <w:r>
-        <w:rPr>
-          <w:rFonts w:ascii="Consolas" w:hAnsi="Consolas" w:cs="Consolas"/>
-          <w:color w:val="333333"/>
-          <w:sz w:val="26"/>
-          <w:szCs w:val="26"/>
-          <w:shd w:val="clear" w:color="auto" w:fill="FFFFFF"/>
-        </w:rPr>
-        <w:t>OK","payload</w:t>
-      </w:r>
-      <w:proofErr w:type="spellEnd"/>
-      <w:r>
-        <w:rPr>
-          <w:rFonts w:ascii="Consolas" w:hAnsi="Consolas" w:cs="Consolas"/>
-          <w:color w:val="333333"/>
-          <w:sz w:val="26"/>
-          <w:szCs w:val="26"/>
-          <w:shd w:val="clear" w:color="auto" w:fill="FFFFFF"/>
-        </w:rPr>
-        <w:t>":"1"}</w:t>
+        <w:t>{"status":200,"message":"OK","payload":"1"}</w:t>
       </w:r>
     </w:p>
     <w:p>
@@ -1007,13 +714,8 @@
         <w:t xml:space="preserve">Type: </w:t>
       </w:r>
       <w:r>
-        <w:t>application/</w:t>
-      </w:r>
-      <w:proofErr w:type="spellStart"/>
-      <w:r>
-        <w:t>json</w:t>
-      </w:r>
-      <w:proofErr w:type="spellEnd"/>
+        <w:t>application/json</w:t>
+      </w:r>
     </w:p>
     <w:p>
       <w:pPr>
@@ -1023,21 +725,12 @@
           <w:szCs w:val="24"/>
         </w:rPr>
       </w:pPr>
-      <w:proofErr w:type="spellStart"/>
-      <w:r>
-        <w:rPr>
-          <w:sz w:val="24"/>
-          <w:szCs w:val="24"/>
-        </w:rPr>
-        <w:t>Param</w:t>
-      </w:r>
-      <w:proofErr w:type="spellEnd"/>
-      <w:r>
-        <w:rPr>
-          <w:sz w:val="24"/>
-          <w:szCs w:val="24"/>
-        </w:rPr>
-        <w:t xml:space="preserve">: </w:t>
+      <w:r>
+        <w:rPr>
+          <w:sz w:val="24"/>
+          <w:szCs w:val="24"/>
+        </w:rPr>
+        <w:t xml:space="preserve">Param: </w:t>
       </w:r>
     </w:p>
     <w:p>
@@ -1055,22 +748,7 @@
           <w:szCs w:val="24"/>
         </w:rPr>
         <w:tab/>
-      </w:r>
-      <w:proofErr w:type="gramStart"/>
-      <w:r>
-        <w:rPr>
-          <w:sz w:val="24"/>
-          <w:szCs w:val="24"/>
-        </w:rPr>
-        <w:t>email</w:t>
-      </w:r>
-      <w:proofErr w:type="gramEnd"/>
-      <w:r>
-        <w:rPr>
-          <w:sz w:val="24"/>
-          <w:szCs w:val="24"/>
-        </w:rPr>
-        <w:t xml:space="preserve">: </w:t>
+        <w:t xml:space="preserve">email: </w:t>
       </w:r>
       <w:hyperlink r:id="rId9" w:history="1">
         <w:r>
@@ -1106,22 +784,7 @@
           <w:szCs w:val="24"/>
         </w:rPr>
         <w:tab/>
-      </w:r>
-      <w:proofErr w:type="gramStart"/>
-      <w:r>
-        <w:rPr>
-          <w:sz w:val="24"/>
-          <w:szCs w:val="24"/>
-        </w:rPr>
-        <w:t>phone</w:t>
-      </w:r>
-      <w:proofErr w:type="gramEnd"/>
-      <w:r>
-        <w:rPr>
-          <w:sz w:val="24"/>
-          <w:szCs w:val="24"/>
-        </w:rPr>
-        <w:t>: 987654321</w:t>
+        <w:t>phone: 987654321</w:t>
       </w:r>
       <w:r>
         <w:rPr>
@@ -1153,24 +816,7 @@
           <w:szCs w:val="24"/>
         </w:rPr>
         <w:tab/>
-      </w:r>
-      <w:proofErr w:type="spellStart"/>
-      <w:proofErr w:type="gramStart"/>
-      <w:r>
-        <w:rPr>
-          <w:sz w:val="24"/>
-          <w:szCs w:val="24"/>
-        </w:rPr>
-        <w:t>deviceid</w:t>
-      </w:r>
-      <w:proofErr w:type="spellEnd"/>
-      <w:proofErr w:type="gramEnd"/>
-      <w:r>
-        <w:rPr>
-          <w:sz w:val="24"/>
-          <w:szCs w:val="24"/>
-        </w:rPr>
-        <w:t>: bjsndut78uiji</w:t>
+        <w:t>deviceid: bjsndut78uiji</w:t>
       </w:r>
     </w:p>
     <w:p>
@@ -1208,10 +854,12 @@
           <w:szCs w:val="26"/>
           <w:shd w:val="clear" w:color="auto" w:fill="FFFFFF"/>
         </w:rPr>
-        <w:t>{"status":200,"message":"</w:t>
-      </w:r>
-      <w:proofErr w:type="spellStart"/>
-      <w:r>
+        <w:t>{"status":200,"message":"OK","payload":"NIL"}</w:t>
+      </w:r>
+    </w:p>
+    <w:p>
+      <w:pPr>
+        <w:ind w:left="720"/>
         <w:rPr>
           <w:rFonts w:ascii="Consolas" w:hAnsi="Consolas" w:cs="Consolas"/>
           <w:color w:val="333333"/>
@@ -1219,30 +867,6 @@
           <w:szCs w:val="26"/>
           <w:shd w:val="clear" w:color="auto" w:fill="FFFFFF"/>
         </w:rPr>
-        <w:t>OK","payload</w:t>
-      </w:r>
-      <w:proofErr w:type="spellEnd"/>
-      <w:r>
-        <w:rPr>
-          <w:rFonts w:ascii="Consolas" w:hAnsi="Consolas" w:cs="Consolas"/>
-          <w:color w:val="333333"/>
-          <w:sz w:val="26"/>
-          <w:szCs w:val="26"/>
-          <w:shd w:val="clear" w:color="auto" w:fill="FFFFFF"/>
-        </w:rPr>
-        <w:t>":"NIL"}</w:t>
-      </w:r>
-    </w:p>
-    <w:p>
-      <w:pPr>
-        <w:ind w:left="720"/>
-        <w:rPr>
-          <w:rFonts w:ascii="Consolas" w:hAnsi="Consolas" w:cs="Consolas"/>
-          <w:color w:val="333333"/>
-          <w:sz w:val="26"/>
-          <w:szCs w:val="26"/>
-          <w:shd w:val="clear" w:color="auto" w:fill="FFFFFF"/>
-        </w:rPr>
       </w:pPr>
     </w:p>
     <w:p>
@@ -1257,21 +881,12 @@
           <w:szCs w:val="24"/>
         </w:rPr>
       </w:pPr>
-      <w:proofErr w:type="spellStart"/>
-      <w:r>
-        <w:rPr>
-          <w:sz w:val="24"/>
-          <w:szCs w:val="24"/>
-        </w:rPr>
-        <w:t>Fileupload</w:t>
-      </w:r>
-      <w:proofErr w:type="spellEnd"/>
-      <w:r>
-        <w:rPr>
-          <w:sz w:val="24"/>
-          <w:szCs w:val="24"/>
-        </w:rPr>
-        <w:t xml:space="preserve"> demo service:</w:t>
+      <w:r>
+        <w:rPr>
+          <w:sz w:val="24"/>
+          <w:szCs w:val="24"/>
+        </w:rPr>
+        <w:t>Fileupload demo service:</w:t>
       </w:r>
     </w:p>
     <w:p>
@@ -1295,14 +910,12 @@
         <w:r>
           <w:t xml:space="preserve"> </w:t>
         </w:r>
-        <w:proofErr w:type="spellStart"/>
         <w:r>
           <w:rPr>
             <w:rStyle w:val="Hyperlink"/>
           </w:rPr>
           <w:t>fileupload</w:t>
         </w:r>
-        <w:proofErr w:type="spellEnd"/>
       </w:hyperlink>
     </w:p>
     <w:p>
@@ -1339,15 +952,37 @@
           <w:szCs w:val="24"/>
         </w:rPr>
       </w:pPr>
-      <w:proofErr w:type="spellStart"/>
-      <w:r>
-        <w:rPr>
-          <w:sz w:val="24"/>
-          <w:szCs w:val="24"/>
-        </w:rPr>
-        <w:t>Param</w:t>
-      </w:r>
-      <w:proofErr w:type="spellEnd"/>
+      <w:r>
+        <w:rPr>
+          <w:sz w:val="24"/>
+          <w:szCs w:val="24"/>
+        </w:rPr>
+        <w:t xml:space="preserve">Param: </w:t>
+      </w:r>
+    </w:p>
+    <w:p>
+      <w:pPr>
+        <w:pStyle w:val="ListParagraph"/>
+        <w:rPr>
+          <w:b/>
+          <w:sz w:val="24"/>
+          <w:szCs w:val="24"/>
+        </w:rPr>
+      </w:pPr>
+      <w:r>
+        <w:rPr>
+          <w:sz w:val="24"/>
+          <w:szCs w:val="24"/>
+        </w:rPr>
+        <w:tab/>
+      </w:r>
+      <w:r>
+        <w:rPr>
+          <w:sz w:val="24"/>
+          <w:szCs w:val="24"/>
+        </w:rPr>
+        <w:t>image</w:t>
+      </w:r>
       <w:r>
         <w:rPr>
           <w:sz w:val="24"/>
@@ -1355,6 +990,13 @@
         </w:rPr>
         <w:t xml:space="preserve">: </w:t>
       </w:r>
+      <w:r>
+        <w:rPr>
+          <w:sz w:val="24"/>
+          <w:szCs w:val="24"/>
+        </w:rPr>
+        <w:t>any type of file</w:t>
+      </w:r>
     </w:p>
     <w:p>
       <w:pPr>
@@ -1372,48 +1014,6 @@
         </w:rPr>
         <w:tab/>
       </w:r>
-      <w:proofErr w:type="gramStart"/>
-      <w:r>
-        <w:rPr>
-          <w:sz w:val="24"/>
-          <w:szCs w:val="24"/>
-        </w:rPr>
-        <w:t>image</w:t>
-      </w:r>
-      <w:proofErr w:type="gramEnd"/>
-      <w:r>
-        <w:rPr>
-          <w:sz w:val="24"/>
-          <w:szCs w:val="24"/>
-        </w:rPr>
-        <w:t xml:space="preserve">: </w:t>
-      </w:r>
-      <w:r>
-        <w:rPr>
-          <w:sz w:val="24"/>
-          <w:szCs w:val="24"/>
-        </w:rPr>
-        <w:t>any type of file</w:t>
-      </w:r>
-    </w:p>
-    <w:p>
-      <w:pPr>
-        <w:pStyle w:val="ListParagraph"/>
-        <w:rPr>
-          <w:b/>
-          <w:sz w:val="24"/>
-          <w:szCs w:val="24"/>
-        </w:rPr>
-      </w:pPr>
-      <w:r>
-        <w:rPr>
-          <w:sz w:val="24"/>
-          <w:szCs w:val="24"/>
-        </w:rPr>
-        <w:tab/>
-      </w:r>
-      <w:proofErr w:type="spellStart"/>
-      <w:proofErr w:type="gramStart"/>
       <w:r>
         <w:rPr>
           <w:sz w:val="24"/>
@@ -1421,8 +1021,6 @@
         </w:rPr>
         <w:t>userid</w:t>
       </w:r>
-      <w:proofErr w:type="spellEnd"/>
-      <w:proofErr w:type="gramEnd"/>
       <w:r>
         <w:rPr>
           <w:sz w:val="24"/>
@@ -1494,7 +1092,6 @@
         </w:rPr>
         <w:t>"</w:t>
       </w:r>
-      <w:proofErr w:type="gramStart"/>
       <w:r>
         <w:rPr>
           <w:rFonts w:ascii="Courier New" w:eastAsia="Times New Roman" w:hAnsi="Courier New" w:cs="Courier New"/>
@@ -1503,7 +1100,6 @@
         </w:rPr>
         <w:t>status</w:t>
       </w:r>
-      <w:proofErr w:type="gramEnd"/>
       <w:r>
         <w:rPr>
           <w:rFonts w:ascii="Courier New" w:eastAsia="Times New Roman" w:hAnsi="Courier New" w:cs="Courier New"/>
@@ -1550,7 +1146,6 @@
         </w:rPr>
         <w:t>"</w:t>
       </w:r>
-      <w:proofErr w:type="gramStart"/>
       <w:r>
         <w:rPr>
           <w:rFonts w:ascii="Courier New" w:eastAsia="Times New Roman" w:hAnsi="Courier New" w:cs="Courier New"/>
@@ -1559,7 +1154,6 @@
         </w:rPr>
         <w:t>message</w:t>
       </w:r>
-      <w:proofErr w:type="gramEnd"/>
       <w:r>
         <w:rPr>
           <w:rFonts w:ascii="Courier New" w:eastAsia="Times New Roman" w:hAnsi="Courier New" w:cs="Courier New"/>
@@ -1615,7 +1209,6 @@
         </w:rPr>
         <w:t>"</w:t>
       </w:r>
-      <w:proofErr w:type="gramStart"/>
       <w:r>
         <w:rPr>
           <w:rFonts w:ascii="Courier New" w:eastAsia="Times New Roman" w:hAnsi="Courier New" w:cs="Courier New"/>
@@ -1624,7 +1217,6 @@
         </w:rPr>
         <w:t>payload</w:t>
       </w:r>
-      <w:proofErr w:type="gramEnd"/>
       <w:r>
         <w:rPr>
           <w:rFonts w:ascii="Courier New" w:eastAsia="Times New Roman" w:hAnsi="Courier New" w:cs="Courier New"/>
@@ -1712,7 +1304,21 @@
           <w:szCs w:val="24"/>
         </w:rPr>
         <w:lastRenderedPageBreak/>
-        <w:t>Get all category:</w:t>
+        <w:t xml:space="preserve">Get all </w:t>
+      </w:r>
+      <w:r>
+        <w:rPr>
+          <w:sz w:val="24"/>
+          <w:szCs w:val="24"/>
+        </w:rPr>
+        <w:t>data</w:t>
+      </w:r>
+      <w:r>
+        <w:rPr>
+          <w:sz w:val="24"/>
+          <w:szCs w:val="24"/>
+        </w:rPr>
+        <w:t>:</w:t>
       </w:r>
     </w:p>
     <w:p>
@@ -1734,11 +1340,9 @@
           <w:t xml:space="preserve">http://rapidllc.online/Artwiz/api/ </w:t>
         </w:r>
       </w:hyperlink>
-      <w:proofErr w:type="spellStart"/>
       <w:r>
         <w:t>getdata</w:t>
       </w:r>
-      <w:proofErr w:type="spellEnd"/>
     </w:p>
     <w:p>
       <w:pPr>
@@ -1766,13 +1370,8 @@
         <w:t xml:space="preserve">Type: </w:t>
       </w:r>
       <w:r>
-        <w:t>application/</w:t>
-      </w:r>
-      <w:proofErr w:type="spellStart"/>
-      <w:r>
-        <w:t>json</w:t>
-      </w:r>
-      <w:proofErr w:type="spellEnd"/>
+        <w:t>application/json</w:t>
+      </w:r>
     </w:p>
     <w:p>
       <w:pPr>
@@ -1782,21 +1381,12 @@
           <w:szCs w:val="24"/>
         </w:rPr>
       </w:pPr>
-      <w:proofErr w:type="spellStart"/>
-      <w:r>
-        <w:rPr>
-          <w:sz w:val="24"/>
-          <w:szCs w:val="24"/>
-        </w:rPr>
-        <w:t>Param</w:t>
-      </w:r>
-      <w:proofErr w:type="spellEnd"/>
-      <w:r>
-        <w:rPr>
-          <w:sz w:val="24"/>
-          <w:szCs w:val="24"/>
-        </w:rPr>
-        <w:t xml:space="preserve">: </w:t>
+      <w:r>
+        <w:rPr>
+          <w:sz w:val="24"/>
+          <w:szCs w:val="24"/>
+        </w:rPr>
+        <w:t xml:space="preserve">Param: </w:t>
       </w:r>
       <w:r>
         <w:rPr>
@@ -1851,87 +1441,39 @@
           <w:sz w:val="24"/>
           <w:szCs w:val="24"/>
         </w:rPr>
-        <w:t xml:space="preserve">    "</w:t>
-      </w:r>
-      <w:proofErr w:type="gramStart"/>
-      <w:r>
-        <w:rPr>
-          <w:sz w:val="24"/>
-          <w:szCs w:val="24"/>
-        </w:rPr>
-        <w:t>status</w:t>
-      </w:r>
-      <w:proofErr w:type="gramEnd"/>
-      <w:r>
-        <w:rPr>
-          <w:sz w:val="24"/>
-          <w:szCs w:val="24"/>
-        </w:rPr>
-        <w:t>": 200,</w:t>
-      </w:r>
-    </w:p>
-    <w:p>
-      <w:pPr>
-        <w:ind w:left="720" w:firstLine="720"/>
-        <w:rPr>
-          <w:sz w:val="24"/>
-          <w:szCs w:val="24"/>
-        </w:rPr>
-      </w:pPr>
-      <w:r>
-        <w:rPr>
-          <w:sz w:val="24"/>
-          <w:szCs w:val="24"/>
-        </w:rPr>
-        <w:t xml:space="preserve">    "</w:t>
-      </w:r>
-      <w:proofErr w:type="gramStart"/>
-      <w:r>
-        <w:rPr>
-          <w:sz w:val="24"/>
-          <w:szCs w:val="24"/>
-        </w:rPr>
-        <w:t>message</w:t>
-      </w:r>
-      <w:proofErr w:type="gramEnd"/>
-      <w:r>
-        <w:rPr>
-          <w:sz w:val="24"/>
-          <w:szCs w:val="24"/>
-        </w:rPr>
-        <w:t>": "OK",</w:t>
-      </w:r>
-    </w:p>
-    <w:p>
-      <w:pPr>
-        <w:ind w:left="720" w:firstLine="720"/>
-        <w:rPr>
-          <w:sz w:val="24"/>
-          <w:szCs w:val="24"/>
-        </w:rPr>
-      </w:pPr>
-      <w:r>
-        <w:rPr>
-          <w:sz w:val="24"/>
-          <w:szCs w:val="24"/>
-        </w:rPr>
-        <w:t xml:space="preserve">    "</w:t>
-      </w:r>
-      <w:proofErr w:type="gramStart"/>
-      <w:r>
-        <w:rPr>
-          <w:sz w:val="24"/>
-          <w:szCs w:val="24"/>
-        </w:rPr>
-        <w:t>payload</w:t>
-      </w:r>
-      <w:proofErr w:type="gramEnd"/>
-      <w:r>
-        <w:rPr>
-          <w:sz w:val="24"/>
-          <w:szCs w:val="24"/>
-        </w:rPr>
-        <w:t>": {</w:t>
+        <w:t xml:space="preserve">    "status": 200,</w:t>
+      </w:r>
+    </w:p>
+    <w:p>
+      <w:pPr>
+        <w:ind w:left="720" w:firstLine="720"/>
+        <w:rPr>
+          <w:sz w:val="24"/>
+          <w:szCs w:val="24"/>
+        </w:rPr>
+      </w:pPr>
+      <w:r>
+        <w:rPr>
+          <w:sz w:val="24"/>
+          <w:szCs w:val="24"/>
+        </w:rPr>
+        <w:t xml:space="preserve">    "message": "OK",</w:t>
+      </w:r>
+    </w:p>
+    <w:p>
+      <w:pPr>
+        <w:ind w:left="720" w:firstLine="720"/>
+        <w:rPr>
+          <w:sz w:val="24"/>
+          <w:szCs w:val="24"/>
+        </w:rPr>
+      </w:pPr>
+      <w:r>
+        <w:rPr>
+          <w:sz w:val="24"/>
+          <w:szCs w:val="24"/>
+        </w:rPr>
+        <w:t xml:space="preserve">    "payload": {</w:t>
       </w:r>
     </w:p>
     <w:p>
@@ -2011,23 +1553,7 @@
           <w:sz w:val="24"/>
           <w:szCs w:val="24"/>
         </w:rPr>
-        <w:t xml:space="preserve">                "Icon": "uploads/</w:t>
-      </w:r>
-      <w:proofErr w:type="spellStart"/>
-      <w:r>
-        <w:rPr>
-          <w:sz w:val="24"/>
-          <w:szCs w:val="24"/>
-        </w:rPr>
-        <w:t>cat_icon</w:t>
-      </w:r>
-      <w:proofErr w:type="spellEnd"/>
-      <w:r>
-        <w:rPr>
-          <w:sz w:val="24"/>
-          <w:szCs w:val="24"/>
-        </w:rPr>
-        <w:t>/1511193362Hydrangeas.jpg",</w:t>
+        <w:t xml:space="preserve">                "Icon": "uploads/cat_icon/1511193362Hydrangeas.jpg",</w:t>
       </w:r>
     </w:p>
     <w:p>
@@ -2059,55 +1585,23 @@
           <w:sz w:val="24"/>
           <w:szCs w:val="24"/>
         </w:rPr>
-        <w:t xml:space="preserve">                "</w:t>
-      </w:r>
-      <w:proofErr w:type="spellStart"/>
-      <w:r>
-        <w:rPr>
-          <w:sz w:val="24"/>
-          <w:szCs w:val="24"/>
-        </w:rPr>
-        <w:t>ParentId</w:t>
-      </w:r>
-      <w:proofErr w:type="spellEnd"/>
-      <w:r>
-        <w:rPr>
-          <w:sz w:val="24"/>
-          <w:szCs w:val="24"/>
-        </w:rPr>
-        <w:t>": "4",</w:t>
-      </w:r>
-    </w:p>
-    <w:p>
-      <w:pPr>
-        <w:ind w:left="720" w:firstLine="720"/>
-        <w:rPr>
-          <w:sz w:val="24"/>
-          <w:szCs w:val="24"/>
-        </w:rPr>
-      </w:pPr>
-      <w:r>
-        <w:rPr>
-          <w:sz w:val="24"/>
-          <w:szCs w:val="24"/>
-        </w:rPr>
-        <w:t xml:space="preserve">                "</w:t>
-      </w:r>
-      <w:proofErr w:type="spellStart"/>
-      <w:r>
-        <w:rPr>
-          <w:sz w:val="24"/>
-          <w:szCs w:val="24"/>
-        </w:rPr>
-        <w:t>PostedDate</w:t>
-      </w:r>
-      <w:proofErr w:type="spellEnd"/>
-      <w:r>
-        <w:rPr>
-          <w:sz w:val="24"/>
-          <w:szCs w:val="24"/>
-        </w:rPr>
-        <w:t>": "2017-11-20 09:26:02"</w:t>
+        <w:t xml:space="preserve">                "ParentId": "4",</w:t>
+      </w:r>
+    </w:p>
+    <w:p>
+      <w:pPr>
+        <w:ind w:left="720" w:firstLine="720"/>
+        <w:rPr>
+          <w:sz w:val="24"/>
+          <w:szCs w:val="24"/>
+        </w:rPr>
+      </w:pPr>
+      <w:r>
+        <w:rPr>
+          <w:sz w:val="24"/>
+          <w:szCs w:val="24"/>
+        </w:rPr>
+        <w:t xml:space="preserve">                "PostedDate": "2017-11-20 09:26:02"</w:t>
       </w:r>
     </w:p>
     <w:p>
@@ -2187,6 +1681,375 @@
           <w:sz w:val="24"/>
           <w:szCs w:val="24"/>
         </w:rPr>
+        <w:t xml:space="preserve">                "Id": "12",</w:t>
+      </w:r>
+    </w:p>
+    <w:p>
+      <w:pPr>
+        <w:ind w:left="720" w:firstLine="720"/>
+        <w:rPr>
+          <w:sz w:val="24"/>
+          <w:szCs w:val="24"/>
+        </w:rPr>
+      </w:pPr>
+      <w:r>
+        <w:rPr>
+          <w:sz w:val="24"/>
+          <w:szCs w:val="24"/>
+        </w:rPr>
+        <w:t xml:space="preserve">                "CId": "2",</w:t>
+      </w:r>
+    </w:p>
+    <w:p>
+      <w:pPr>
+        <w:ind w:left="720" w:firstLine="720"/>
+        <w:rPr>
+          <w:sz w:val="24"/>
+          <w:szCs w:val="24"/>
+        </w:rPr>
+      </w:pPr>
+      <w:r>
+        <w:rPr>
+          <w:sz w:val="24"/>
+          <w:szCs w:val="24"/>
+        </w:rPr>
+        <w:lastRenderedPageBreak/>
+        <w:t xml:space="preserve">                "Name": "Bokeh theme",</w:t>
+      </w:r>
+    </w:p>
+    <w:p>
+      <w:pPr>
+        <w:ind w:left="720" w:firstLine="720"/>
+        <w:rPr>
+          <w:sz w:val="24"/>
+          <w:szCs w:val="24"/>
+        </w:rPr>
+      </w:pPr>
+      <w:r>
+        <w:rPr>
+          <w:sz w:val="24"/>
+          <w:szCs w:val="24"/>
+        </w:rPr>
+        <w:t xml:space="preserve">                "Description": "bokeh theme test...",</w:t>
+      </w:r>
+    </w:p>
+    <w:p>
+      <w:pPr>
+        <w:ind w:left="720" w:firstLine="720"/>
+        <w:rPr>
+          <w:sz w:val="24"/>
+          <w:szCs w:val="24"/>
+        </w:rPr>
+      </w:pPr>
+      <w:r>
+        <w:rPr>
+          <w:sz w:val="24"/>
+          <w:szCs w:val="24"/>
+        </w:rPr>
+        <w:t xml:space="preserve">                "Preview": "uploads/theme_preview/1511193432Chrysanthemum.jpg",</w:t>
+      </w:r>
+    </w:p>
+    <w:p>
+      <w:pPr>
+        <w:ind w:left="720" w:firstLine="720"/>
+        <w:rPr>
+          <w:sz w:val="24"/>
+          <w:szCs w:val="24"/>
+        </w:rPr>
+      </w:pPr>
+      <w:r>
+        <w:rPr>
+          <w:sz w:val="24"/>
+          <w:szCs w:val="24"/>
+        </w:rPr>
+        <w:t xml:space="preserve">                "Images": "uploads/theme_images/1511193432Desert.jpg;uploads/theme_images/1511193433Hydrangeas.jpg",</w:t>
+      </w:r>
+    </w:p>
+    <w:p>
+      <w:pPr>
+        <w:ind w:left="720" w:firstLine="720"/>
+        <w:rPr>
+          <w:sz w:val="24"/>
+          <w:szCs w:val="24"/>
+        </w:rPr>
+      </w:pPr>
+      <w:r>
+        <w:rPr>
+          <w:sz w:val="24"/>
+          <w:szCs w:val="24"/>
+        </w:rPr>
+        <w:t xml:space="preserve">                "Video": "uploads/theme_video/1511195798Wildlife.wmv",</w:t>
+      </w:r>
+    </w:p>
+    <w:p>
+      <w:pPr>
+        <w:ind w:left="720" w:firstLine="720"/>
+        <w:rPr>
+          <w:sz w:val="24"/>
+          <w:szCs w:val="24"/>
+        </w:rPr>
+      </w:pPr>
+      <w:r>
+        <w:rPr>
+          <w:sz w:val="24"/>
+          <w:szCs w:val="24"/>
+        </w:rPr>
+        <w:t xml:space="preserve">                "Likes": "0",</w:t>
+      </w:r>
+    </w:p>
+    <w:p>
+      <w:pPr>
+        <w:ind w:left="720" w:firstLine="720"/>
+        <w:rPr>
+          <w:sz w:val="24"/>
+          <w:szCs w:val="24"/>
+        </w:rPr>
+      </w:pPr>
+      <w:r>
+        <w:rPr>
+          <w:sz w:val="24"/>
+          <w:szCs w:val="24"/>
+        </w:rPr>
+        <w:t xml:space="preserve">                "Views": "0",</w:t>
+      </w:r>
+    </w:p>
+    <w:p>
+      <w:pPr>
+        <w:ind w:left="720" w:firstLine="720"/>
+        <w:rPr>
+          <w:sz w:val="24"/>
+          <w:szCs w:val="24"/>
+        </w:rPr>
+      </w:pPr>
+      <w:r>
+        <w:rPr>
+          <w:sz w:val="24"/>
+          <w:szCs w:val="24"/>
+        </w:rPr>
+        <w:t xml:space="preserve">                "NoOfPhoto": "2",</w:t>
+      </w:r>
+    </w:p>
+    <w:p>
+      <w:pPr>
+        <w:ind w:left="720" w:firstLine="720"/>
+        <w:rPr>
+          <w:sz w:val="24"/>
+          <w:szCs w:val="24"/>
+        </w:rPr>
+      </w:pPr>
+      <w:r>
+        <w:rPr>
+          <w:sz w:val="24"/>
+          <w:szCs w:val="24"/>
+        </w:rPr>
+        <w:t xml:space="preserve">                "NoOfVideo": "0",</w:t>
+      </w:r>
+    </w:p>
+    <w:p>
+      <w:pPr>
+        <w:ind w:left="720" w:firstLine="720"/>
+        <w:rPr>
+          <w:sz w:val="24"/>
+          <w:szCs w:val="24"/>
+        </w:rPr>
+      </w:pPr>
+      <w:r>
+        <w:rPr>
+          <w:sz w:val="24"/>
+          <w:szCs w:val="24"/>
+        </w:rPr>
+        <w:t xml:space="preserve">                "NoOfText": "2",</w:t>
+      </w:r>
+    </w:p>
+    <w:p>
+      <w:pPr>
+        <w:ind w:left="720" w:firstLine="720"/>
+        <w:rPr>
+          <w:sz w:val="24"/>
+          <w:szCs w:val="24"/>
+        </w:rPr>
+      </w:pPr>
+      <w:r>
+        <w:rPr>
+          <w:sz w:val="24"/>
+          <w:szCs w:val="24"/>
+        </w:rPr>
+        <w:t xml:space="preserve">                "PostedDate": "2017-11-20 15:57:13",</w:t>
+      </w:r>
+    </w:p>
+    <w:p>
+      <w:pPr>
+        <w:ind w:left="720" w:firstLine="720"/>
+        <w:rPr>
+          <w:sz w:val="24"/>
+          <w:szCs w:val="24"/>
+        </w:rPr>
+      </w:pPr>
+      <w:r>
+        <w:rPr>
+          <w:sz w:val="24"/>
+          <w:szCs w:val="24"/>
+        </w:rPr>
+        <w:t xml:space="preserve">                "LabelList": [</w:t>
+      </w:r>
+    </w:p>
+    <w:p>
+      <w:pPr>
+        <w:ind w:left="720" w:firstLine="720"/>
+        <w:rPr>
+          <w:sz w:val="24"/>
+          <w:szCs w:val="24"/>
+        </w:rPr>
+      </w:pPr>
+      <w:r>
+        <w:rPr>
+          <w:sz w:val="24"/>
+          <w:szCs w:val="24"/>
+        </w:rPr>
+        <w:t xml:space="preserve">                    {</w:t>
+      </w:r>
+    </w:p>
+    <w:p>
+      <w:pPr>
+        <w:ind w:left="720" w:firstLine="720"/>
+        <w:rPr>
+          <w:sz w:val="24"/>
+          <w:szCs w:val="24"/>
+        </w:rPr>
+      </w:pPr>
+      <w:r>
+        <w:rPr>
+          <w:sz w:val="24"/>
+          <w:szCs w:val="24"/>
+        </w:rPr>
+        <w:t xml:space="preserve">                        "Label": "Name"</w:t>
+      </w:r>
+    </w:p>
+    <w:p>
+      <w:pPr>
+        <w:ind w:left="720" w:firstLine="720"/>
+        <w:rPr>
+          <w:sz w:val="24"/>
+          <w:szCs w:val="24"/>
+        </w:rPr>
+      </w:pPr>
+      <w:r>
+        <w:rPr>
+          <w:sz w:val="24"/>
+          <w:szCs w:val="24"/>
+        </w:rPr>
+        <w:t xml:space="preserve">                    },</w:t>
+      </w:r>
+    </w:p>
+    <w:p>
+      <w:pPr>
+        <w:ind w:left="720" w:firstLine="720"/>
+        <w:rPr>
+          <w:sz w:val="24"/>
+          <w:szCs w:val="24"/>
+        </w:rPr>
+      </w:pPr>
+      <w:r>
+        <w:rPr>
+          <w:sz w:val="24"/>
+          <w:szCs w:val="24"/>
+        </w:rPr>
+        <w:t xml:space="preserve">                    {</w:t>
+      </w:r>
+    </w:p>
+    <w:p>
+      <w:pPr>
+        <w:ind w:left="720" w:firstLine="720"/>
+        <w:rPr>
+          <w:sz w:val="24"/>
+          <w:szCs w:val="24"/>
+        </w:rPr>
+      </w:pPr>
+      <w:r>
+        <w:rPr>
+          <w:sz w:val="24"/>
+          <w:szCs w:val="24"/>
+        </w:rPr>
+        <w:t xml:space="preserve">                        "Label": "Birth Date"</w:t>
+      </w:r>
+    </w:p>
+    <w:p>
+      <w:pPr>
+        <w:ind w:left="720" w:firstLine="720"/>
+        <w:rPr>
+          <w:sz w:val="24"/>
+          <w:szCs w:val="24"/>
+        </w:rPr>
+      </w:pPr>
+      <w:r>
+        <w:rPr>
+          <w:sz w:val="24"/>
+          <w:szCs w:val="24"/>
+        </w:rPr>
+        <w:t xml:space="preserve">                    }</w:t>
+      </w:r>
+    </w:p>
+    <w:p>
+      <w:pPr>
+        <w:ind w:left="720" w:firstLine="720"/>
+        <w:rPr>
+          <w:sz w:val="24"/>
+          <w:szCs w:val="24"/>
+        </w:rPr>
+      </w:pPr>
+      <w:r>
+        <w:rPr>
+          <w:sz w:val="24"/>
+          <w:szCs w:val="24"/>
+        </w:rPr>
+        <w:t xml:space="preserve">                ]</w:t>
+      </w:r>
+    </w:p>
+    <w:p>
+      <w:pPr>
+        <w:ind w:left="720" w:firstLine="720"/>
+        <w:rPr>
+          <w:sz w:val="24"/>
+          <w:szCs w:val="24"/>
+        </w:rPr>
+      </w:pPr>
+      <w:r>
+        <w:rPr>
+          <w:sz w:val="24"/>
+          <w:szCs w:val="24"/>
+        </w:rPr>
+        <w:t xml:space="preserve">            },</w:t>
+      </w:r>
+    </w:p>
+    <w:p>
+      <w:pPr>
+        <w:ind w:left="720" w:firstLine="720"/>
+        <w:rPr>
+          <w:sz w:val="24"/>
+          <w:szCs w:val="24"/>
+        </w:rPr>
+      </w:pPr>
+      <w:r>
+        <w:rPr>
+          <w:sz w:val="24"/>
+          <w:szCs w:val="24"/>
+        </w:rPr>
+        <w:t xml:space="preserve">            {</w:t>
+      </w:r>
+    </w:p>
+    <w:p>
+      <w:pPr>
+        <w:ind w:left="720" w:firstLine="720"/>
+        <w:rPr>
+          <w:sz w:val="24"/>
+          <w:szCs w:val="24"/>
+        </w:rPr>
+      </w:pPr>
+      <w:r>
+        <w:rPr>
+          <w:sz w:val="24"/>
+          <w:szCs w:val="24"/>
+        </w:rPr>
         <w:t xml:space="preserve">                "Id": "13",</w:t>
       </w:r>
     </w:p>
@@ -2203,23 +2066,7 @@
           <w:sz w:val="24"/>
           <w:szCs w:val="24"/>
         </w:rPr>
-        <w:t xml:space="preserve">                "</w:t>
-      </w:r>
-      <w:proofErr w:type="spellStart"/>
-      <w:r>
-        <w:rPr>
-          <w:sz w:val="24"/>
-          <w:szCs w:val="24"/>
-        </w:rPr>
-        <w:t>CId</w:t>
-      </w:r>
-      <w:proofErr w:type="spellEnd"/>
-      <w:r>
-        <w:rPr>
-          <w:sz w:val="24"/>
-          <w:szCs w:val="24"/>
-        </w:rPr>
-        <w:t>": "4",</w:t>
+        <w:t xml:space="preserve">                "CId": "4",</w:t>
       </w:r>
     </w:p>
     <w:p>
@@ -2252,112 +2099,55 @@
           <w:sz w:val="24"/>
           <w:szCs w:val="24"/>
         </w:rPr>
-        <w:t xml:space="preserve">                "Description": "Bouncing Base color effect with color spots on photo.</w:t>
-      </w:r>
-      <w:proofErr w:type="gramStart"/>
-      <w:r>
-        <w:rPr>
-          <w:sz w:val="24"/>
-          <w:szCs w:val="24"/>
-        </w:rPr>
-        <w:t>",</w:t>
-      </w:r>
-      <w:proofErr w:type="gramEnd"/>
-    </w:p>
-    <w:p>
-      <w:pPr>
-        <w:ind w:left="720" w:firstLine="720"/>
-        <w:rPr>
-          <w:sz w:val="24"/>
-          <w:szCs w:val="24"/>
-        </w:rPr>
-      </w:pPr>
-      <w:r>
-        <w:rPr>
-          <w:sz w:val="24"/>
-          <w:szCs w:val="24"/>
-        </w:rPr>
-        <w:t xml:space="preserve">                "Preview": "uploads/</w:t>
-      </w:r>
-      <w:proofErr w:type="spellStart"/>
-      <w:r>
-        <w:rPr>
-          <w:sz w:val="24"/>
-          <w:szCs w:val="24"/>
-        </w:rPr>
-        <w:t>theme_preview</w:t>
-      </w:r>
-      <w:proofErr w:type="spellEnd"/>
-      <w:r>
-        <w:rPr>
-          <w:sz w:val="24"/>
-          <w:szCs w:val="24"/>
-        </w:rPr>
-        <w:t>/1511339690pr.jpg",</w:t>
-      </w:r>
-    </w:p>
-    <w:p>
-      <w:pPr>
-        <w:ind w:left="720" w:firstLine="720"/>
-        <w:rPr>
-          <w:sz w:val="24"/>
-          <w:szCs w:val="24"/>
-        </w:rPr>
-      </w:pPr>
-      <w:r>
-        <w:rPr>
-          <w:sz w:val="24"/>
-          <w:szCs w:val="24"/>
-        </w:rPr>
-        <w:t xml:space="preserve">                "Images": "uploads/</w:t>
-      </w:r>
-      <w:proofErr w:type="spellStart"/>
-      <w:r>
-        <w:rPr>
-          <w:sz w:val="24"/>
-          <w:szCs w:val="24"/>
-        </w:rPr>
-        <w:t>theme_images</w:t>
-      </w:r>
-      <w:proofErr w:type="spellEnd"/>
-      <w:r>
-        <w:rPr>
-          <w:sz w:val="24"/>
-          <w:szCs w:val="24"/>
-        </w:rPr>
-        <w:t>/1511339690pr.jpg",</w:t>
-      </w:r>
-    </w:p>
-    <w:p>
-      <w:pPr>
-        <w:ind w:left="720" w:firstLine="720"/>
-        <w:rPr>
-          <w:sz w:val="24"/>
-          <w:szCs w:val="24"/>
-        </w:rPr>
-      </w:pPr>
-      <w:r>
-        <w:rPr>
-          <w:sz w:val="24"/>
-          <w:szCs w:val="24"/>
-        </w:rPr>
-        <w:t xml:space="preserve">                "Video": "uploads/</w:t>
-      </w:r>
-      <w:proofErr w:type="spellStart"/>
-      <w:r>
-        <w:rPr>
-          <w:sz w:val="24"/>
-          <w:szCs w:val="24"/>
-        </w:rPr>
-        <w:t>theme_video</w:t>
-      </w:r>
-      <w:proofErr w:type="spellEnd"/>
-      <w:r>
-        <w:rPr>
-          <w:sz w:val="24"/>
-          <w:szCs w:val="24"/>
-        </w:rPr>
-        <w:t>/1511339690",</w:t>
+        <w:t xml:space="preserve">                "Description": "Bouncing Base color effect with color spots on photo.",</w:t>
+      </w:r>
+    </w:p>
+    <w:p>
+      <w:pPr>
+        <w:ind w:left="720" w:firstLine="720"/>
+        <w:rPr>
+          <w:sz w:val="24"/>
+          <w:szCs w:val="24"/>
+        </w:rPr>
+      </w:pPr>
+      <w:r>
+        <w:rPr>
+          <w:sz w:val="24"/>
+          <w:szCs w:val="24"/>
+        </w:rPr>
+        <w:t xml:space="preserve">                "Preview": "uploads/theme_preview/1511339690pr.jpg",</w:t>
+      </w:r>
+    </w:p>
+    <w:p>
+      <w:pPr>
+        <w:ind w:left="720" w:firstLine="720"/>
+        <w:rPr>
+          <w:sz w:val="24"/>
+          <w:szCs w:val="24"/>
+        </w:rPr>
+      </w:pPr>
+      <w:r>
+        <w:rPr>
+          <w:sz w:val="24"/>
+          <w:szCs w:val="24"/>
+        </w:rPr>
+        <w:t xml:space="preserve">                "Images": "uploads/theme_images/1511339690pr.jpg",</w:t>
+      </w:r>
+    </w:p>
+    <w:p>
+      <w:pPr>
+        <w:ind w:left="720" w:firstLine="720"/>
+        <w:rPr>
+          <w:sz w:val="24"/>
+          <w:szCs w:val="24"/>
+        </w:rPr>
+      </w:pPr>
+      <w:r>
+        <w:rPr>
+          <w:sz w:val="24"/>
+          <w:szCs w:val="24"/>
+        </w:rPr>
+        <w:t xml:space="preserve">                "Video": "uploads/theme_video/1511339690",</w:t>
       </w:r>
     </w:p>
     <w:p>
@@ -2405,119 +2195,151 @@
           <w:sz w:val="24"/>
           <w:szCs w:val="24"/>
         </w:rPr>
-        <w:t xml:space="preserve">                "</w:t>
-      </w:r>
-      <w:proofErr w:type="spellStart"/>
-      <w:r>
-        <w:rPr>
-          <w:sz w:val="24"/>
-          <w:szCs w:val="24"/>
-        </w:rPr>
-        <w:t>NoOfPhoto</w:t>
-      </w:r>
-      <w:proofErr w:type="spellEnd"/>
-      <w:r>
-        <w:rPr>
-          <w:sz w:val="24"/>
-          <w:szCs w:val="24"/>
-        </w:rPr>
-        <w:t>": "1",</w:t>
-      </w:r>
-    </w:p>
-    <w:p>
-      <w:pPr>
-        <w:ind w:left="720" w:firstLine="720"/>
-        <w:rPr>
-          <w:sz w:val="24"/>
-          <w:szCs w:val="24"/>
-        </w:rPr>
-      </w:pPr>
-      <w:r>
-        <w:rPr>
-          <w:sz w:val="24"/>
-          <w:szCs w:val="24"/>
-        </w:rPr>
-        <w:t xml:space="preserve">                "</w:t>
-      </w:r>
-      <w:proofErr w:type="spellStart"/>
-      <w:r>
-        <w:rPr>
-          <w:sz w:val="24"/>
-          <w:szCs w:val="24"/>
-        </w:rPr>
-        <w:t>NoOfVideo</w:t>
-      </w:r>
-      <w:proofErr w:type="spellEnd"/>
-      <w:r>
-        <w:rPr>
-          <w:sz w:val="24"/>
-          <w:szCs w:val="24"/>
-        </w:rPr>
-        <w:t>": "0",</w:t>
-      </w:r>
-    </w:p>
-    <w:p>
-      <w:pPr>
-        <w:ind w:left="720" w:firstLine="720"/>
-        <w:rPr>
-          <w:sz w:val="24"/>
-          <w:szCs w:val="24"/>
-        </w:rPr>
-      </w:pPr>
-      <w:r>
-        <w:rPr>
-          <w:sz w:val="24"/>
-          <w:szCs w:val="24"/>
-        </w:rPr>
-        <w:t xml:space="preserve">                "</w:t>
-      </w:r>
-      <w:proofErr w:type="spellStart"/>
-      <w:r>
-        <w:rPr>
-          <w:sz w:val="24"/>
-          <w:szCs w:val="24"/>
-        </w:rPr>
-        <w:t>NoOfText</w:t>
-      </w:r>
-      <w:proofErr w:type="spellEnd"/>
-      <w:r>
-        <w:rPr>
-          <w:sz w:val="24"/>
-          <w:szCs w:val="24"/>
-        </w:rPr>
-        <w:t>": "0",</w:t>
-      </w:r>
-    </w:p>
-    <w:p>
-      <w:pPr>
-        <w:ind w:left="720" w:firstLine="720"/>
-        <w:rPr>
-          <w:sz w:val="24"/>
-          <w:szCs w:val="24"/>
-        </w:rPr>
-      </w:pPr>
-      <w:r>
-        <w:rPr>
-          <w:sz w:val="24"/>
-          <w:szCs w:val="24"/>
-        </w:rPr>
-        <w:t xml:space="preserve">                "</w:t>
-      </w:r>
-      <w:proofErr w:type="spellStart"/>
-      <w:r>
-        <w:rPr>
-          <w:sz w:val="24"/>
-          <w:szCs w:val="24"/>
-        </w:rPr>
-        <w:t>PostedDate</w:t>
-      </w:r>
-      <w:proofErr w:type="spellEnd"/>
-      <w:r>
-        <w:rPr>
-          <w:sz w:val="24"/>
-          <w:szCs w:val="24"/>
-        </w:rPr>
-        <w:t>": "2017-11-22 08:34:50"</w:t>
+        <w:t xml:space="preserve">                "NoOfPhoto": "1",</w:t>
+      </w:r>
+    </w:p>
+    <w:p>
+      <w:pPr>
+        <w:ind w:left="720" w:firstLine="720"/>
+        <w:rPr>
+          <w:sz w:val="24"/>
+          <w:szCs w:val="24"/>
+        </w:rPr>
+      </w:pPr>
+      <w:r>
+        <w:rPr>
+          <w:sz w:val="24"/>
+          <w:szCs w:val="24"/>
+        </w:rPr>
+        <w:t xml:space="preserve">                "NoOfVideo": "0",</w:t>
+      </w:r>
+    </w:p>
+    <w:p>
+      <w:pPr>
+        <w:ind w:left="720" w:firstLine="720"/>
+        <w:rPr>
+          <w:sz w:val="24"/>
+          <w:szCs w:val="24"/>
+        </w:rPr>
+      </w:pPr>
+      <w:r>
+        <w:rPr>
+          <w:sz w:val="24"/>
+          <w:szCs w:val="24"/>
+        </w:rPr>
+        <w:t xml:space="preserve">                "NoOfText": "0",</w:t>
+      </w:r>
+    </w:p>
+    <w:p>
+      <w:pPr>
+        <w:ind w:left="720" w:firstLine="720"/>
+        <w:rPr>
+          <w:sz w:val="24"/>
+          <w:szCs w:val="24"/>
+        </w:rPr>
+      </w:pPr>
+      <w:r>
+        <w:rPr>
+          <w:sz w:val="24"/>
+          <w:szCs w:val="24"/>
+        </w:rPr>
+        <w:t xml:space="preserve">                "PostedDate": "2017-11-22 08:34:50",</w:t>
+      </w:r>
+    </w:p>
+    <w:p>
+      <w:pPr>
+        <w:ind w:left="720" w:firstLine="720"/>
+        <w:rPr>
+          <w:sz w:val="24"/>
+          <w:szCs w:val="24"/>
+        </w:rPr>
+      </w:pPr>
+      <w:r>
+        <w:rPr>
+          <w:sz w:val="24"/>
+          <w:szCs w:val="24"/>
+        </w:rPr>
+        <w:t xml:space="preserve">                "LabelList": []</w:t>
+      </w:r>
+    </w:p>
+    <w:p>
+      <w:pPr>
+        <w:ind w:left="720" w:firstLine="720"/>
+        <w:rPr>
+          <w:sz w:val="24"/>
+          <w:szCs w:val="24"/>
+        </w:rPr>
+      </w:pPr>
+      <w:r>
+        <w:rPr>
+          <w:sz w:val="24"/>
+          <w:szCs w:val="24"/>
+        </w:rPr>
+        <w:t xml:space="preserve">            }</w:t>
+      </w:r>
+    </w:p>
+    <w:p>
+      <w:pPr>
+        <w:ind w:left="720" w:firstLine="720"/>
+        <w:rPr>
+          <w:sz w:val="24"/>
+          <w:szCs w:val="24"/>
+        </w:rPr>
+      </w:pPr>
+      <w:r>
+        <w:rPr>
+          <w:sz w:val="24"/>
+          <w:szCs w:val="24"/>
+        </w:rPr>
+        <w:t xml:space="preserve">        ],</w:t>
+      </w:r>
+    </w:p>
+    <w:p>
+      <w:pPr>
+        <w:ind w:left="720" w:firstLine="720"/>
+        <w:rPr>
+          <w:sz w:val="24"/>
+          <w:szCs w:val="24"/>
+        </w:rPr>
+      </w:pPr>
+      <w:r>
+        <w:rPr>
+          <w:sz w:val="24"/>
+          <w:szCs w:val="24"/>
+        </w:rPr>
+        <w:t xml:space="preserve">        "Top": [</w:t>
+      </w:r>
+    </w:p>
+    <w:p>
+      <w:pPr>
+        <w:ind w:left="720" w:firstLine="720"/>
+        <w:rPr>
+          <w:sz w:val="24"/>
+          <w:szCs w:val="24"/>
+        </w:rPr>
+      </w:pPr>
+      <w:r>
+        <w:rPr>
+          <w:sz w:val="24"/>
+          <w:szCs w:val="24"/>
+        </w:rPr>
+        <w:t xml:space="preserve">            {</w:t>
+      </w:r>
+    </w:p>
+    <w:p>
+      <w:pPr>
+        <w:ind w:left="720" w:firstLine="720"/>
+        <w:rPr>
+          <w:sz w:val="24"/>
+          <w:szCs w:val="24"/>
+        </w:rPr>
+      </w:pPr>
+      <w:r>
+        <w:rPr>
+          <w:sz w:val="24"/>
+          <w:szCs w:val="24"/>
+        </w:rPr>
+        <w:t xml:space="preserve">                "Id": "12"</w:t>
       </w:r>
     </w:p>
     <w:p>
@@ -2565,247 +2387,71 @@
           <w:sz w:val="24"/>
           <w:szCs w:val="24"/>
         </w:rPr>
-        <w:t xml:space="preserve">                "Id": "14",</w:t>
-      </w:r>
-    </w:p>
-    <w:p>
-      <w:pPr>
-        <w:ind w:left="720" w:firstLine="720"/>
-        <w:rPr>
-          <w:sz w:val="24"/>
-          <w:szCs w:val="24"/>
-        </w:rPr>
-      </w:pPr>
-      <w:r>
-        <w:rPr>
-          <w:sz w:val="24"/>
-          <w:szCs w:val="24"/>
-        </w:rPr>
-        <w:t xml:space="preserve">                "</w:t>
-      </w:r>
-      <w:proofErr w:type="spellStart"/>
-      <w:r>
-        <w:rPr>
-          <w:sz w:val="24"/>
-          <w:szCs w:val="24"/>
-        </w:rPr>
-        <w:t>CId</w:t>
-      </w:r>
-      <w:proofErr w:type="spellEnd"/>
-      <w:r>
-        <w:rPr>
-          <w:sz w:val="24"/>
-          <w:szCs w:val="24"/>
-        </w:rPr>
-        <w:t>": "4",</w:t>
-      </w:r>
-    </w:p>
-    <w:p>
-      <w:pPr>
-        <w:ind w:left="720" w:firstLine="720"/>
-        <w:rPr>
-          <w:sz w:val="24"/>
-          <w:szCs w:val="24"/>
-        </w:rPr>
-      </w:pPr>
-      <w:r>
-        <w:rPr>
-          <w:sz w:val="24"/>
-          <w:szCs w:val="24"/>
-        </w:rPr>
-        <w:t xml:space="preserve">                "Name": "Water Effects",</w:t>
-      </w:r>
-    </w:p>
-    <w:p>
-      <w:pPr>
-        <w:ind w:left="720" w:firstLine="720"/>
-        <w:rPr>
-          <w:sz w:val="24"/>
-          <w:szCs w:val="24"/>
-        </w:rPr>
-      </w:pPr>
-      <w:r>
-        <w:rPr>
-          <w:sz w:val="24"/>
-          <w:szCs w:val="24"/>
-        </w:rPr>
-        <w:t xml:space="preserve">                "Description": "",</w:t>
-      </w:r>
-    </w:p>
-    <w:p>
-      <w:pPr>
-        <w:ind w:left="720" w:firstLine="720"/>
-        <w:rPr>
-          <w:sz w:val="24"/>
-          <w:szCs w:val="24"/>
-        </w:rPr>
-      </w:pPr>
-      <w:r>
-        <w:rPr>
-          <w:sz w:val="24"/>
-          <w:szCs w:val="24"/>
-        </w:rPr>
-        <w:t xml:space="preserve">                "Preview": "uploads/</w:t>
-      </w:r>
-      <w:proofErr w:type="spellStart"/>
-      <w:r>
-        <w:rPr>
-          <w:sz w:val="24"/>
-          <w:szCs w:val="24"/>
-        </w:rPr>
-        <w:t>theme_preview</w:t>
-      </w:r>
-      <w:proofErr w:type="spellEnd"/>
-      <w:r>
-        <w:rPr>
-          <w:sz w:val="24"/>
-          <w:szCs w:val="24"/>
-        </w:rPr>
-        <w:t>/1511340490pr.jpg",</w:t>
-      </w:r>
-    </w:p>
-    <w:p>
-      <w:pPr>
-        <w:ind w:left="720" w:firstLine="720"/>
-        <w:rPr>
-          <w:sz w:val="24"/>
-          <w:szCs w:val="24"/>
-        </w:rPr>
-      </w:pPr>
-      <w:r>
-        <w:rPr>
-          <w:sz w:val="24"/>
-          <w:szCs w:val="24"/>
-        </w:rPr>
-        <w:t xml:space="preserve">                "Images": "",</w:t>
-      </w:r>
-    </w:p>
-    <w:p>
-      <w:pPr>
-        <w:ind w:left="720" w:firstLine="720"/>
-        <w:rPr>
-          <w:sz w:val="24"/>
-          <w:szCs w:val="24"/>
-        </w:rPr>
-      </w:pPr>
-      <w:r>
-        <w:rPr>
-          <w:sz w:val="24"/>
-          <w:szCs w:val="24"/>
-        </w:rPr>
-        <w:t xml:space="preserve">                "Video": "uploads/</w:t>
-      </w:r>
-      <w:proofErr w:type="spellStart"/>
-      <w:r>
-        <w:rPr>
-          <w:sz w:val="24"/>
-          <w:szCs w:val="24"/>
-        </w:rPr>
-        <w:t>theme_video</w:t>
-      </w:r>
-      <w:proofErr w:type="spellEnd"/>
-      <w:r>
-        <w:rPr>
-          <w:sz w:val="24"/>
-          <w:szCs w:val="24"/>
-        </w:rPr>
-        <w:t>/1511340490",</w:t>
-      </w:r>
-    </w:p>
-    <w:p>
-      <w:pPr>
-        <w:ind w:left="720" w:firstLine="720"/>
-        <w:rPr>
-          <w:sz w:val="24"/>
-          <w:szCs w:val="24"/>
-        </w:rPr>
-      </w:pPr>
-      <w:r>
-        <w:rPr>
-          <w:sz w:val="24"/>
-          <w:szCs w:val="24"/>
-        </w:rPr>
-        <w:t xml:space="preserve">                "Likes": "0",</w:t>
-      </w:r>
-    </w:p>
-    <w:p>
-      <w:pPr>
-        <w:ind w:left="720" w:firstLine="720"/>
-        <w:rPr>
-          <w:sz w:val="24"/>
-          <w:szCs w:val="24"/>
-        </w:rPr>
-      </w:pPr>
-      <w:r>
-        <w:rPr>
-          <w:sz w:val="24"/>
-          <w:szCs w:val="24"/>
-        </w:rPr>
-        <w:t xml:space="preserve">                "Views": "0",</w:t>
-      </w:r>
-    </w:p>
-    <w:p>
-      <w:pPr>
-        <w:ind w:left="720" w:firstLine="720"/>
-        <w:rPr>
-          <w:sz w:val="24"/>
-          <w:szCs w:val="24"/>
-        </w:rPr>
-      </w:pPr>
-      <w:r>
-        <w:rPr>
-          <w:sz w:val="24"/>
-          <w:szCs w:val="24"/>
-        </w:rPr>
-        <w:t xml:space="preserve">                "</w:t>
-      </w:r>
-      <w:proofErr w:type="spellStart"/>
-      <w:r>
-        <w:rPr>
-          <w:sz w:val="24"/>
-          <w:szCs w:val="24"/>
-        </w:rPr>
-        <w:t>NoOfPhoto</w:t>
-      </w:r>
-      <w:proofErr w:type="spellEnd"/>
-      <w:r>
-        <w:rPr>
-          <w:sz w:val="24"/>
-          <w:szCs w:val="24"/>
-        </w:rPr>
-        <w:t>": "1",</w:t>
-      </w:r>
-    </w:p>
-    <w:p>
-      <w:pPr>
-        <w:ind w:left="720" w:firstLine="720"/>
-        <w:rPr>
-          <w:sz w:val="24"/>
-          <w:szCs w:val="24"/>
-        </w:rPr>
-      </w:pPr>
-      <w:r>
-        <w:rPr>
-          <w:sz w:val="24"/>
-          <w:szCs w:val="24"/>
-        </w:rPr>
-        <w:t xml:space="preserve">                "</w:t>
-      </w:r>
-      <w:proofErr w:type="spellStart"/>
-      <w:r>
-        <w:rPr>
-          <w:sz w:val="24"/>
-          <w:szCs w:val="24"/>
-        </w:rPr>
-        <w:t>NoOfVideo</w:t>
-      </w:r>
-      <w:proofErr w:type="spellEnd"/>
-      <w:r>
-        <w:rPr>
-          <w:sz w:val="24"/>
-          <w:szCs w:val="24"/>
-        </w:rPr>
-        <w:t>": "0",</w:t>
+        <w:t xml:space="preserve">                "Id": "13"</w:t>
+      </w:r>
+    </w:p>
+    <w:p>
+      <w:pPr>
+        <w:ind w:left="720" w:firstLine="720"/>
+        <w:rPr>
+          <w:sz w:val="24"/>
+          <w:szCs w:val="24"/>
+        </w:rPr>
+      </w:pPr>
+      <w:r>
+        <w:rPr>
+          <w:sz w:val="24"/>
+          <w:szCs w:val="24"/>
+        </w:rPr>
+        <w:t xml:space="preserve">            }</w:t>
+      </w:r>
+    </w:p>
+    <w:p>
+      <w:pPr>
+        <w:ind w:left="720" w:firstLine="720"/>
+        <w:rPr>
+          <w:sz w:val="24"/>
+          <w:szCs w:val="24"/>
+        </w:rPr>
+      </w:pPr>
+      <w:r>
+        <w:rPr>
+          <w:sz w:val="24"/>
+          <w:szCs w:val="24"/>
+        </w:rPr>
+        <w:t xml:space="preserve">        ],</w:t>
+      </w:r>
+    </w:p>
+    <w:p>
+      <w:pPr>
+        <w:ind w:left="720" w:firstLine="720"/>
+        <w:rPr>
+          <w:sz w:val="24"/>
+          <w:szCs w:val="24"/>
+        </w:rPr>
+      </w:pPr>
+      <w:r>
+        <w:rPr>
+          <w:sz w:val="24"/>
+          <w:szCs w:val="24"/>
+        </w:rPr>
+        <w:t xml:space="preserve">        "Slidder": [</w:t>
+      </w:r>
+    </w:p>
+    <w:p>
+      <w:pPr>
+        <w:ind w:left="720" w:firstLine="720"/>
+        <w:rPr>
+          <w:sz w:val="24"/>
+          <w:szCs w:val="24"/>
+        </w:rPr>
+      </w:pPr>
+      <w:r>
+        <w:rPr>
+          <w:sz w:val="24"/>
+          <w:szCs w:val="24"/>
+        </w:rPr>
+        <w:t xml:space="preserve">            {</w:t>
       </w:r>
     </w:p>
     <w:p>
@@ -2822,55 +2468,7 @@
           <w:szCs w:val="24"/>
         </w:rPr>
         <w:lastRenderedPageBreak/>
-        <w:t xml:space="preserve">                "</w:t>
-      </w:r>
-      <w:proofErr w:type="spellStart"/>
-      <w:r>
-        <w:rPr>
-          <w:sz w:val="24"/>
-          <w:szCs w:val="24"/>
-        </w:rPr>
-        <w:t>NoOfText</w:t>
-      </w:r>
-      <w:proofErr w:type="spellEnd"/>
-      <w:r>
-        <w:rPr>
-          <w:sz w:val="24"/>
-          <w:szCs w:val="24"/>
-        </w:rPr>
-        <w:t>": "0",</w:t>
-      </w:r>
-    </w:p>
-    <w:p>
-      <w:pPr>
-        <w:ind w:left="720" w:firstLine="720"/>
-        <w:rPr>
-          <w:sz w:val="24"/>
-          <w:szCs w:val="24"/>
-        </w:rPr>
-      </w:pPr>
-      <w:r>
-        <w:rPr>
-          <w:sz w:val="24"/>
-          <w:szCs w:val="24"/>
-        </w:rPr>
-        <w:t xml:space="preserve">                "</w:t>
-      </w:r>
-      <w:proofErr w:type="spellStart"/>
-      <w:r>
-        <w:rPr>
-          <w:sz w:val="24"/>
-          <w:szCs w:val="24"/>
-        </w:rPr>
-        <w:t>PostedDate</w:t>
-      </w:r>
-      <w:proofErr w:type="spellEnd"/>
-      <w:r>
-        <w:rPr>
-          <w:sz w:val="24"/>
-          <w:szCs w:val="24"/>
-        </w:rPr>
-        <w:t>": "2017-11-22 08:48:10"</w:t>
+        <w:t xml:space="preserve">                "Id": "12"</w:t>
       </w:r>
     </w:p>
     <w:p>
@@ -2902,278 +2500,6 @@
           <w:sz w:val="24"/>
           <w:szCs w:val="24"/>
         </w:rPr>
-        <w:t xml:space="preserve">        ],</w:t>
-      </w:r>
-    </w:p>
-    <w:p>
-      <w:pPr>
-        <w:ind w:left="720" w:firstLine="720"/>
-        <w:rPr>
-          <w:sz w:val="24"/>
-          <w:szCs w:val="24"/>
-        </w:rPr>
-      </w:pPr>
-      <w:r>
-        <w:rPr>
-          <w:sz w:val="24"/>
-          <w:szCs w:val="24"/>
-        </w:rPr>
-        <w:t xml:space="preserve">        "Top": [</w:t>
-      </w:r>
-    </w:p>
-    <w:p>
-      <w:pPr>
-        <w:ind w:left="720" w:firstLine="720"/>
-        <w:rPr>
-          <w:sz w:val="24"/>
-          <w:szCs w:val="24"/>
-        </w:rPr>
-      </w:pPr>
-      <w:r>
-        <w:rPr>
-          <w:sz w:val="24"/>
-          <w:szCs w:val="24"/>
-        </w:rPr>
-        <w:t xml:space="preserve">            {</w:t>
-      </w:r>
-    </w:p>
-    <w:p>
-      <w:pPr>
-        <w:ind w:left="720" w:firstLine="720"/>
-        <w:rPr>
-          <w:sz w:val="24"/>
-          <w:szCs w:val="24"/>
-        </w:rPr>
-      </w:pPr>
-      <w:r>
-        <w:rPr>
-          <w:sz w:val="24"/>
-          <w:szCs w:val="24"/>
-        </w:rPr>
-        <w:t xml:space="preserve">                "Id": "12"</w:t>
-      </w:r>
-    </w:p>
-    <w:p>
-      <w:pPr>
-        <w:ind w:left="720" w:firstLine="720"/>
-        <w:rPr>
-          <w:sz w:val="24"/>
-          <w:szCs w:val="24"/>
-        </w:rPr>
-      </w:pPr>
-      <w:r>
-        <w:rPr>
-          <w:sz w:val="24"/>
-          <w:szCs w:val="24"/>
-        </w:rPr>
-        <w:t xml:space="preserve">            },</w:t>
-      </w:r>
-    </w:p>
-    <w:p>
-      <w:pPr>
-        <w:ind w:left="720" w:firstLine="720"/>
-        <w:rPr>
-          <w:sz w:val="24"/>
-          <w:szCs w:val="24"/>
-        </w:rPr>
-      </w:pPr>
-      <w:r>
-        <w:rPr>
-          <w:sz w:val="24"/>
-          <w:szCs w:val="24"/>
-        </w:rPr>
-        <w:t xml:space="preserve">            {</w:t>
-      </w:r>
-    </w:p>
-    <w:p>
-      <w:pPr>
-        <w:ind w:left="720" w:firstLine="720"/>
-        <w:rPr>
-          <w:sz w:val="24"/>
-          <w:szCs w:val="24"/>
-        </w:rPr>
-      </w:pPr>
-      <w:r>
-        <w:rPr>
-          <w:sz w:val="24"/>
-          <w:szCs w:val="24"/>
-        </w:rPr>
-        <w:t xml:space="preserve">                "Id": "14"</w:t>
-      </w:r>
-    </w:p>
-    <w:p>
-      <w:pPr>
-        <w:ind w:left="720" w:firstLine="720"/>
-        <w:rPr>
-          <w:sz w:val="24"/>
-          <w:szCs w:val="24"/>
-        </w:rPr>
-      </w:pPr>
-      <w:r>
-        <w:rPr>
-          <w:sz w:val="24"/>
-          <w:szCs w:val="24"/>
-        </w:rPr>
-        <w:t xml:space="preserve">            }</w:t>
-      </w:r>
-    </w:p>
-    <w:p>
-      <w:pPr>
-        <w:ind w:left="720" w:firstLine="720"/>
-        <w:rPr>
-          <w:sz w:val="24"/>
-          <w:szCs w:val="24"/>
-        </w:rPr>
-      </w:pPr>
-      <w:r>
-        <w:rPr>
-          <w:sz w:val="24"/>
-          <w:szCs w:val="24"/>
-        </w:rPr>
-        <w:t xml:space="preserve">        ],</w:t>
-      </w:r>
-    </w:p>
-    <w:p>
-      <w:pPr>
-        <w:ind w:left="720" w:firstLine="720"/>
-        <w:rPr>
-          <w:sz w:val="24"/>
-          <w:szCs w:val="24"/>
-        </w:rPr>
-      </w:pPr>
-      <w:r>
-        <w:rPr>
-          <w:sz w:val="24"/>
-          <w:szCs w:val="24"/>
-        </w:rPr>
-        <w:t xml:space="preserve">        "</w:t>
-      </w:r>
-      <w:proofErr w:type="spellStart"/>
-      <w:r>
-        <w:rPr>
-          <w:sz w:val="24"/>
-          <w:szCs w:val="24"/>
-        </w:rPr>
-        <w:t>Slidder</w:t>
-      </w:r>
-      <w:proofErr w:type="spellEnd"/>
-      <w:r>
-        <w:rPr>
-          <w:sz w:val="24"/>
-          <w:szCs w:val="24"/>
-        </w:rPr>
-        <w:t>": [</w:t>
-      </w:r>
-    </w:p>
-    <w:p>
-      <w:pPr>
-        <w:ind w:left="720" w:firstLine="720"/>
-        <w:rPr>
-          <w:sz w:val="24"/>
-          <w:szCs w:val="24"/>
-        </w:rPr>
-      </w:pPr>
-      <w:r>
-        <w:rPr>
-          <w:sz w:val="24"/>
-          <w:szCs w:val="24"/>
-        </w:rPr>
-        <w:t xml:space="preserve">            {</w:t>
-      </w:r>
-    </w:p>
-    <w:p>
-      <w:pPr>
-        <w:ind w:left="720" w:firstLine="720"/>
-        <w:rPr>
-          <w:sz w:val="24"/>
-          <w:szCs w:val="24"/>
-        </w:rPr>
-      </w:pPr>
-      <w:r>
-        <w:rPr>
-          <w:sz w:val="24"/>
-          <w:szCs w:val="24"/>
-        </w:rPr>
-        <w:t xml:space="preserve">                "Id": "13"</w:t>
-      </w:r>
-    </w:p>
-    <w:p>
-      <w:pPr>
-        <w:ind w:left="720" w:firstLine="720"/>
-        <w:rPr>
-          <w:sz w:val="24"/>
-          <w:szCs w:val="24"/>
-        </w:rPr>
-      </w:pPr>
-      <w:r>
-        <w:rPr>
-          <w:sz w:val="24"/>
-          <w:szCs w:val="24"/>
-        </w:rPr>
-        <w:t xml:space="preserve">            },</w:t>
-      </w:r>
-    </w:p>
-    <w:p>
-      <w:pPr>
-        <w:ind w:left="720" w:firstLine="720"/>
-        <w:rPr>
-          <w:sz w:val="24"/>
-          <w:szCs w:val="24"/>
-        </w:rPr>
-      </w:pPr>
-      <w:r>
-        <w:rPr>
-          <w:sz w:val="24"/>
-          <w:szCs w:val="24"/>
-        </w:rPr>
-        <w:t xml:space="preserve">            {</w:t>
-      </w:r>
-    </w:p>
-    <w:p>
-      <w:pPr>
-        <w:ind w:left="720" w:firstLine="720"/>
-        <w:rPr>
-          <w:sz w:val="24"/>
-          <w:szCs w:val="24"/>
-        </w:rPr>
-      </w:pPr>
-      <w:r>
-        <w:rPr>
-          <w:sz w:val="24"/>
-          <w:szCs w:val="24"/>
-        </w:rPr>
-        <w:t xml:space="preserve">                "Id": "14"</w:t>
-      </w:r>
-    </w:p>
-    <w:p>
-      <w:pPr>
-        <w:ind w:left="720" w:firstLine="720"/>
-        <w:rPr>
-          <w:sz w:val="24"/>
-          <w:szCs w:val="24"/>
-        </w:rPr>
-      </w:pPr>
-      <w:r>
-        <w:rPr>
-          <w:sz w:val="24"/>
-          <w:szCs w:val="24"/>
-        </w:rPr>
-        <w:t xml:space="preserve">            }</w:t>
-      </w:r>
-    </w:p>
-    <w:p>
-      <w:pPr>
-        <w:ind w:left="720" w:firstLine="720"/>
-        <w:rPr>
-          <w:sz w:val="24"/>
-          <w:szCs w:val="24"/>
-        </w:rPr>
-      </w:pPr>
-      <w:r>
-        <w:rPr>
-          <w:sz w:val="24"/>
-          <w:szCs w:val="24"/>
-        </w:rPr>
         <w:t xml:space="preserve">        ]</w:t>
       </w:r>
     </w:p>
@@ -3201,13 +2527,6 @@
           <w:szCs w:val="24"/>
         </w:rPr>
       </w:pPr>
-      <w:r>
-        <w:rPr>
-          <w:sz w:val="24"/>
-          <w:szCs w:val="24"/>
-        </w:rPr>
-        <w:t xml:space="preserve">} </w:t>
-      </w:r>
       <w:r>
         <w:rPr>
           <w:sz w:val="24"/>

</xml_diff>